<commit_message>
Update Student Grading Management Analize Table.docx
Change Record by Attributes
</commit_message>
<xml_diff>
--- a/Student Grading Management Analize Table.docx
+++ b/Student Grading Management Analize Table.docx
@@ -64,31 +64,7 @@
           <w:bCs/>
           <w:u w:val="single"/>
         </w:rPr>
-        <w:t>A</w:t>
-      </w:r>
-      <w:r>
-        <w:rPr>
-          <w:b/>
-          <w:bCs/>
-          <w:u w:val="single"/>
-        </w:rPr>
-        <w:t xml:space="preserve">ssessments for </w:t>
-      </w:r>
-      <w:r>
-        <w:rPr>
-          <w:b/>
-          <w:bCs/>
-          <w:u w:val="single"/>
-        </w:rPr>
-        <w:t>C</w:t>
-      </w:r>
-      <w:r>
-        <w:rPr>
-          <w:b/>
-          <w:bCs/>
-          <w:u w:val="single"/>
-        </w:rPr>
-        <w:t xml:space="preserve">ourse </w:t>
+        <w:t xml:space="preserve">Assessments for Course </w:t>
       </w:r>
     </w:p>
     <w:p>
@@ -107,16 +83,7 @@
           <w:sz w:val="20"/>
           <w:szCs w:val="20"/>
         </w:rPr>
-        <w:t xml:space="preserve">Example: </w:t>
-      </w:r>
-      <w:r>
-        <w:rPr>
-          <w:i/>
-          <w:iCs/>
-          <w:sz w:val="20"/>
-          <w:szCs w:val="20"/>
-        </w:rPr>
-        <w:t>DBI202</w:t>
+        <w:t>Example: DBI202</w:t>
       </w:r>
     </w:p>
     <w:p>
@@ -199,7 +166,16 @@
           <w:sz w:val="20"/>
           <w:szCs w:val="20"/>
         </w:rPr>
-        <w:t xml:space="preserve"> and Record</w:t>
+        <w:t xml:space="preserve"> and</w:t>
+      </w:r>
+      <w:r>
+        <w:rPr>
+          <w:b/>
+          <w:bCs/>
+          <w:sz w:val="20"/>
+          <w:szCs w:val="20"/>
+        </w:rPr>
+        <w:t xml:space="preserve"> Attributes</w:t>
       </w:r>
       <w:r>
         <w:rPr>
@@ -1096,7 +1072,14 @@
           <w:b/>
           <w:bCs/>
         </w:rPr>
-        <w:t xml:space="preserve"> and Record</w:t>
+        <w:t xml:space="preserve"> and </w:t>
+      </w:r>
+      <w:r>
+        <w:rPr>
+          <w:b/>
+          <w:bCs/>
+        </w:rPr>
+        <w:t>Attributes</w:t>
       </w:r>
       <w:r>
         <w:rPr>

</xml_diff>